<commit_message>
some comments for me
</commit_message>
<xml_diff>
--- a/docs/Tonys reminder - Installing anaconda and pycharm on windows.docx
+++ b/docs/Tonys reminder - Installing anaconda and pycharm on windows.docx
@@ -76,7 +76,25 @@
           <w:sz w:val="24"/>
           <w:szCs w:val="24"/>
         </w:rPr>
-        <w:t>Install git (as above). Didn’t load from the software centr</w:t>
+        <w:t xml:space="preserve">Install git (as above). </w:t>
+      </w:r>
+      <w:proofErr w:type="gramStart"/>
+      <w:r>
+        <w:rPr>
+          <w:rFonts w:ascii="Arial" w:hAnsi="Arial" w:cs="Arial"/>
+          <w:sz w:val="24"/>
+          <w:szCs w:val="24"/>
+        </w:rPr>
+        <w:t>Didn’t</w:t>
+      </w:r>
+      <w:proofErr w:type="gramEnd"/>
+      <w:r>
+        <w:rPr>
+          <w:rFonts w:ascii="Arial" w:hAnsi="Arial" w:cs="Arial"/>
+          <w:sz w:val="24"/>
+          <w:szCs w:val="24"/>
+        </w:rPr>
+        <w:t xml:space="preserve"> load from the software centr</w:t>
       </w:r>
       <w:r>
         <w:rPr>
@@ -618,7 +636,7 @@
           <w:szCs w:val="23"/>
           <w:shd w:val="clear" w:color="auto" w:fill="F8F8F8"/>
         </w:rPr>
-        <w:t>pip install -e .</w:t>
+        <w:t>pip install -e.</w:t>
       </w:r>
       <w:r>
         <w:rPr>
@@ -1125,7 +1143,32 @@
           <w:lang w:eastAsia="en-GB"/>
         </w:rPr>
         <w:br/>
-        <w:t>On  windows:</w:t>
+      </w:r>
+      <w:proofErr w:type="gramStart"/>
+      <w:r>
+        <w:rPr>
+          <w:rFonts w:ascii="Courier New" w:eastAsia="Times New Roman" w:hAnsi="Courier New" w:cs="Courier New"/>
+          <w:i/>
+          <w:iCs/>
+          <w:color w:val="629755"/>
+          <w:sz w:val="20"/>
+          <w:szCs w:val="20"/>
+          <w:lang w:eastAsia="en-GB"/>
+        </w:rPr>
+        <w:t>On  windows</w:t>
+      </w:r>
+      <w:proofErr w:type="gramEnd"/>
+      <w:r>
+        <w:rPr>
+          <w:rFonts w:ascii="Courier New" w:eastAsia="Times New Roman" w:hAnsi="Courier New" w:cs="Courier New"/>
+          <w:i/>
+          <w:iCs/>
+          <w:color w:val="629755"/>
+          <w:sz w:val="20"/>
+          <w:szCs w:val="20"/>
+          <w:lang w:eastAsia="en-GB"/>
+        </w:rPr>
+        <w:t>:</w:t>
       </w:r>
       <w:r>
         <w:rPr>
@@ -1975,15 +2018,6 @@
         <w:br/>
         <w:t>then run sktime.sh script</w:t>
       </w:r>
-    </w:p>
-    <w:p>
-      <w:pPr>
-        <w:rPr>
-          <w:rFonts w:ascii="Arial" w:hAnsi="Arial" w:cs="Arial"/>
-          <w:sz w:val="24"/>
-          <w:szCs w:val="24"/>
-        </w:rPr>
-      </w:pPr>
     </w:p>
     <w:p>
       <w:pPr>

</xml_diff>